<commit_message>
Video Cores - update
- text controller updated with docs
</commit_message>
<xml_diff>
--- a/docs/rfTextController.docx
+++ b/docs/rfTextController.docx
@@ -4,25 +4,13 @@
   <w:body>
     <w:p>
       <w:pPr>
-        <w:pStyle w:val="NormalWeb"/>
-        <w:rPr>
-          <w:sz w:val="48"/>
-          <w:szCs w:val="48"/>
-        </w:rPr>
+        <w:pStyle w:val="Title"/>
       </w:pPr>
       <w:proofErr w:type="spellStart"/>
       <w:r>
-        <w:rPr>
-          <w:sz w:val="48"/>
-          <w:szCs w:val="48"/>
-        </w:rPr>
         <w:t>rf</w:t>
       </w:r>
       <w:r>
-        <w:rPr>
-          <w:sz w:val="48"/>
-          <w:szCs w:val="48"/>
-        </w:rPr>
         <w:t>TextController</w:t>
       </w:r>
       <w:proofErr w:type="spellEnd"/>
@@ -50,26 +38,13 @@
         <w:rPr>
           <w:rFonts w:eastAsia="Times New Roman"/>
         </w:rPr>
-        <w:t> </w:t>
-      </w:r>
-    </w:p>
-    <w:p>
-      <w:pPr>
-        <w:pStyle w:val="Heading2"/>
-        <w:rPr>
-          <w:rFonts w:eastAsia="Times New Roman"/>
-        </w:rPr>
-      </w:pPr>
-      <w:r>
-        <w:rPr>
-          <w:rFonts w:eastAsia="Times New Roman"/>
-        </w:rPr>
         <w:t>Description</w:t>
       </w:r>
     </w:p>
     <w:p>
       <w:pPr>
         <w:pStyle w:val="NormalWeb"/>
+        <w:ind w:left="720"/>
         <w:rPr>
           <w:szCs w:val="27"/>
         </w:rPr>
@@ -78,7 +53,19 @@
         <w:rPr>
           <w:szCs w:val="27"/>
         </w:rPr>
-        <w:t>This is a text mode video display controller that supports color</w:t>
+        <w:t xml:space="preserve">This is a text </w:t>
+      </w:r>
+      <w:r>
+        <w:rPr>
+          <w:szCs w:val="27"/>
+        </w:rPr>
+        <w:t xml:space="preserve">or tile </w:t>
+      </w:r>
+      <w:r>
+        <w:rPr>
+          <w:szCs w:val="27"/>
+        </w:rPr>
+        <w:t>mode video display controller that supports color</w:t>
       </w:r>
       <w:r>
         <w:rPr>
@@ -126,7 +113,7 @@
         <w:rPr>
           <w:szCs w:val="27"/>
         </w:rPr>
-        <w:t>512</w:t>
+        <w:t>Up to 8192</w:t>
       </w:r>
       <w:r>
         <w:rPr>
@@ -194,10 +181,17 @@
         </w:rPr>
         <w:t>. The use of internal dual ported memories means that the text controller does not consume any memory bandwidth from the processor.</w:t>
       </w:r>
+      <w:r>
+        <w:rPr>
+          <w:szCs w:val="27"/>
+        </w:rPr>
+        <w:t xml:space="preserve"> The text controller may also be used as a tile graphics controller via the programmable character set.</w:t>
+      </w:r>
     </w:p>
     <w:p>
       <w:pPr>
         <w:pStyle w:val="NormalWeb"/>
+        <w:ind w:left="720"/>
         <w:rPr>
           <w:szCs w:val="27"/>
         </w:rPr>
@@ -209,6 +203,278 @@
         <w:t>The controller is programmable using only seven registers. Default values are established that should provide a reasonable display for 800x600 VGA mode.</w:t>
       </w:r>
     </w:p>
+    <w:p>
+      <w:pPr>
+        <w:pStyle w:val="NormalWeb"/>
+        <w:ind w:left="720"/>
+        <w:rPr>
+          <w:sz w:val="22"/>
+        </w:rPr>
+      </w:pPr>
+      <w:r>
+        <w:rPr>
+          <w:szCs w:val="27"/>
+        </w:rPr>
+        <w:t xml:space="preserve">The core respects byte lane </w:t>
+      </w:r>
+      <w:proofErr w:type="gramStart"/>
+      <w:r>
+        <w:rPr>
+          <w:szCs w:val="27"/>
+        </w:rPr>
+        <w:t>selects</w:t>
+      </w:r>
+      <w:proofErr w:type="gramEnd"/>
+      <w:r>
+        <w:rPr>
+          <w:szCs w:val="27"/>
+        </w:rPr>
+        <w:t xml:space="preserve"> and partial updates of registers are possible. This makes it possible for the core to have an optional 32-bit bus slave interface.</w:t>
+      </w:r>
+    </w:p>
+    <w:p>
+      <w:pPr>
+        <w:pStyle w:val="NormalWeb"/>
+        <w:ind w:left="720"/>
+        <w:rPr>
+          <w:szCs w:val="27"/>
+        </w:rPr>
+      </w:pPr>
+      <w:r>
+        <w:rPr>
+          <w:szCs w:val="27"/>
+        </w:rPr>
+        <w:t>The core is selected via a circuit select input.</w:t>
+      </w:r>
+    </w:p>
+    <w:tbl>
+      <w:tblPr>
+        <w:tblStyle w:val="TableGrid"/>
+        <w:tblW w:w="0" w:type="auto"/>
+        <w:tblLook w:val="04A0" w:firstRow="1" w:lastRow="0" w:firstColumn="1" w:lastColumn="0" w:noHBand="0" w:noVBand="1"/>
+      </w:tblPr>
+      <w:tblGrid>
+        <w:gridCol w:w="2263"/>
+        <w:gridCol w:w="7087"/>
+      </w:tblGrid>
+      <w:tr>
+        <w:tc>
+          <w:tcPr>
+            <w:tcW w:w="2263" w:type="dxa"/>
+            <w:shd w:val="clear" w:color="auto" w:fill="404040" w:themeFill="text1" w:themeFillTint="BF"/>
+          </w:tcPr>
+          <w:p>
+            <w:pPr>
+              <w:pStyle w:val="NormalWeb"/>
+              <w:rPr>
+                <w:color w:val="FFFFFF" w:themeColor="background1"/>
+                <w:szCs w:val="27"/>
+              </w:rPr>
+            </w:pPr>
+            <w:r>
+              <w:rPr>
+                <w:color w:val="FFFFFF" w:themeColor="background1"/>
+                <w:szCs w:val="27"/>
+              </w:rPr>
+              <w:t>Address</w:t>
+            </w:r>
+          </w:p>
+        </w:tc>
+        <w:tc>
+          <w:tcPr>
+            <w:tcW w:w="7087" w:type="dxa"/>
+            <w:shd w:val="clear" w:color="auto" w:fill="404040" w:themeFill="text1" w:themeFillTint="BF"/>
+          </w:tcPr>
+          <w:p>
+            <w:pPr>
+              <w:pStyle w:val="NormalWeb"/>
+              <w:rPr>
+                <w:color w:val="FFFFFF" w:themeColor="background1"/>
+                <w:szCs w:val="27"/>
+              </w:rPr>
+            </w:pPr>
+            <w:r>
+              <w:rPr>
+                <w:color w:val="FFFFFF" w:themeColor="background1"/>
+                <w:szCs w:val="27"/>
+              </w:rPr>
+              <w:t>Description</w:t>
+            </w:r>
+          </w:p>
+        </w:tc>
+      </w:tr>
+      <w:tr>
+        <w:tc>
+          <w:tcPr>
+            <w:tcW w:w="2263" w:type="dxa"/>
+          </w:tcPr>
+          <w:p>
+            <w:pPr>
+              <w:pStyle w:val="NormalWeb"/>
+              <w:rPr>
+                <w:szCs w:val="27"/>
+              </w:rPr>
+            </w:pPr>
+            <w:r>
+              <w:rPr>
+                <w:szCs w:val="27"/>
+              </w:rPr>
+              <w:t>$00000 to $0FFFF</w:t>
+            </w:r>
+          </w:p>
+        </w:tc>
+        <w:tc>
+          <w:tcPr>
+            <w:tcW w:w="7087" w:type="dxa"/>
+          </w:tcPr>
+          <w:p>
+            <w:pPr>
+              <w:pStyle w:val="NormalWeb"/>
+              <w:rPr>
+                <w:szCs w:val="27"/>
+              </w:rPr>
+            </w:pPr>
+            <w:r>
+              <w:rPr>
+                <w:rFonts w:eastAsia="Times New Roman"/>
+                <w:color w:val="000000"/>
+              </w:rPr>
+              <w:t xml:space="preserve">text screen and attribute memory area, currently the controller only supports a </w:t>
+            </w:r>
+            <w:r>
+              <w:rPr>
+                <w:rFonts w:eastAsia="Times New Roman"/>
+                <w:color w:val="000000"/>
+              </w:rPr>
+              <w:t>64</w:t>
+            </w:r>
+            <w:r>
+              <w:rPr>
+                <w:rFonts w:eastAsia="Times New Roman"/>
+                <w:color w:val="000000"/>
+              </w:rPr>
+              <w:t>kB memory</w:t>
+            </w:r>
+            <w:r>
+              <w:rPr>
+                <w:rFonts w:eastAsia="Times New Roman"/>
+                <w:color w:val="000000"/>
+              </w:rPr>
+              <w:t>, enough for two 80x50 screens</w:t>
+            </w:r>
+          </w:p>
+        </w:tc>
+      </w:tr>
+      <w:tr>
+        <w:tc>
+          <w:tcPr>
+            <w:tcW w:w="2263" w:type="dxa"/>
+          </w:tcPr>
+          <w:p>
+            <w:pPr>
+              <w:pStyle w:val="NormalWeb"/>
+              <w:rPr>
+                <w:szCs w:val="27"/>
+              </w:rPr>
+            </w:pPr>
+            <w:r>
+              <w:rPr>
+                <w:szCs w:val="27"/>
+              </w:rPr>
+              <w:t>$10000 to $1FEFF</w:t>
+            </w:r>
+          </w:p>
+        </w:tc>
+        <w:tc>
+          <w:tcPr>
+            <w:tcW w:w="7087" w:type="dxa"/>
+          </w:tcPr>
+          <w:p>
+            <w:pPr>
+              <w:pStyle w:val="NormalWeb"/>
+              <w:rPr>
+                <w:szCs w:val="27"/>
+              </w:rPr>
+            </w:pPr>
+            <w:r>
+              <w:rPr>
+                <w:rFonts w:eastAsia="Times New Roman"/>
+                <w:color w:val="000000"/>
+              </w:rPr>
+              <w:t xml:space="preserve">character bitmap memory, </w:t>
+            </w:r>
+            <w:r>
+              <w:rPr>
+                <w:rFonts w:eastAsia="Times New Roman"/>
+                <w:color w:val="000000"/>
+              </w:rPr>
+              <w:t xml:space="preserve">only byte addressable (LDB, STB) </w:t>
+            </w:r>
+            <w:r>
+              <w:rPr>
+                <w:rFonts w:eastAsia="Times New Roman"/>
+                <w:color w:val="000000"/>
+              </w:rPr>
+              <w:t>number of chars depends on char size</w:t>
+            </w:r>
+          </w:p>
+        </w:tc>
+      </w:tr>
+      <w:tr>
+        <w:tc>
+          <w:tcPr>
+            <w:tcW w:w="2263" w:type="dxa"/>
+          </w:tcPr>
+          <w:p>
+            <w:pPr>
+              <w:pStyle w:val="NormalWeb"/>
+              <w:rPr>
+                <w:szCs w:val="27"/>
+              </w:rPr>
+            </w:pPr>
+            <w:r>
+              <w:rPr>
+                <w:szCs w:val="27"/>
+              </w:rPr>
+              <w:t>$1FF00 to $1FFFF</w:t>
+            </w:r>
+          </w:p>
+        </w:tc>
+        <w:tc>
+          <w:tcPr>
+            <w:tcW w:w="7087" w:type="dxa"/>
+          </w:tcPr>
+          <w:p>
+            <w:pPr>
+              <w:pStyle w:val="NormalWeb"/>
+              <w:rPr>
+                <w:szCs w:val="27"/>
+              </w:rPr>
+            </w:pPr>
+            <w:r>
+              <w:rPr>
+                <w:szCs w:val="27"/>
+              </w:rPr>
+              <w:t xml:space="preserve">Text </w:t>
+            </w:r>
+            <w:proofErr w:type="gramStart"/>
+            <w:r>
+              <w:rPr>
+                <w:szCs w:val="27"/>
+              </w:rPr>
+              <w:t>controller</w:t>
+            </w:r>
+            <w:proofErr w:type="gramEnd"/>
+            <w:r>
+              <w:rPr>
+                <w:szCs w:val="27"/>
+              </w:rPr>
+              <w:t xml:space="preserve"> register area</w:t>
+            </w:r>
+          </w:p>
+        </w:tc>
+      </w:tr>
+    </w:tbl>
     <w:p>
       <w:pPr>
         <w:pStyle w:val="NormalWeb"/>
@@ -218,11 +484,352 @@
       </w:pPr>
       <w:r>
         <w:rPr>
-          <w:szCs w:val="27"/>
+          <w:sz w:val="22"/>
         </w:rPr>
-        <w:t>The core respects byte lane selects and partial updates of registers are possible. This makes it possible for the core to have an optional 32-bit bus slave interface.</w:t>
+        <w:t>Text and Attribute Memory Layout</w:t>
       </w:r>
     </w:p>
+    <w:tbl>
+      <w:tblPr>
+        <w:tblStyle w:val="TableGrid"/>
+        <w:tblW w:w="0" w:type="auto"/>
+        <w:tblLook w:val="04A0" w:firstRow="1" w:lastRow="0" w:firstColumn="1" w:lastColumn="0" w:noHBand="0" w:noVBand="1"/>
+      </w:tblPr>
+      <w:tblGrid>
+        <w:gridCol w:w="876"/>
+        <w:gridCol w:w="711"/>
+        <w:gridCol w:w="2581"/>
+        <w:gridCol w:w="2581"/>
+        <w:gridCol w:w="711"/>
+        <w:gridCol w:w="1536"/>
+      </w:tblGrid>
+      <w:tr>
+        <w:tc>
+          <w:tcPr>
+            <w:tcW w:w="0" w:type="auto"/>
+            <w:tcBorders>
+              <w:top w:val="nil"/>
+              <w:left w:val="nil"/>
+              <w:right w:val="nil"/>
+            </w:tcBorders>
+          </w:tcPr>
+          <w:p>
+            <w:pPr>
+              <w:pStyle w:val="NormalWeb"/>
+              <w:jc w:val="center"/>
+              <w:rPr>
+                <w:sz w:val="22"/>
+              </w:rPr>
+            </w:pPr>
+            <w:r>
+              <w:rPr>
+                <w:sz w:val="22"/>
+              </w:rPr>
+              <w:t>63    60</w:t>
+            </w:r>
+          </w:p>
+        </w:tc>
+        <w:tc>
+          <w:tcPr>
+            <w:tcW w:w="0" w:type="auto"/>
+            <w:tcBorders>
+              <w:top w:val="nil"/>
+              <w:left w:val="nil"/>
+              <w:right w:val="nil"/>
+            </w:tcBorders>
+          </w:tcPr>
+          <w:p>
+            <w:pPr>
+              <w:pStyle w:val="NormalWeb"/>
+              <w:jc w:val="center"/>
+              <w:rPr>
+                <w:sz w:val="22"/>
+              </w:rPr>
+            </w:pPr>
+            <w:r>
+              <w:rPr>
+                <w:sz w:val="22"/>
+              </w:rPr>
+              <w:t>59 58</w:t>
+            </w:r>
+          </w:p>
+        </w:tc>
+        <w:tc>
+          <w:tcPr>
+            <w:tcW w:w="0" w:type="auto"/>
+            <w:tcBorders>
+              <w:top w:val="nil"/>
+              <w:left w:val="nil"/>
+              <w:right w:val="nil"/>
+            </w:tcBorders>
+          </w:tcPr>
+          <w:p>
+            <w:pPr>
+              <w:pStyle w:val="NormalWeb"/>
+              <w:jc w:val="center"/>
+              <w:rPr>
+                <w:sz w:val="22"/>
+              </w:rPr>
+            </w:pPr>
+            <w:r>
+              <w:rPr>
+                <w:sz w:val="22"/>
+              </w:rPr>
+              <w:t>57                                   37</w:t>
+            </w:r>
+          </w:p>
+        </w:tc>
+        <w:tc>
+          <w:tcPr>
+            <w:tcW w:w="0" w:type="auto"/>
+            <w:tcBorders>
+              <w:top w:val="nil"/>
+              <w:left w:val="nil"/>
+              <w:right w:val="nil"/>
+            </w:tcBorders>
+          </w:tcPr>
+          <w:p>
+            <w:pPr>
+              <w:pStyle w:val="NormalWeb"/>
+              <w:jc w:val="center"/>
+              <w:rPr>
+                <w:sz w:val="22"/>
+              </w:rPr>
+            </w:pPr>
+            <w:r>
+              <w:rPr>
+                <w:sz w:val="22"/>
+              </w:rPr>
+              <w:t>36                                   16</w:t>
+            </w:r>
+          </w:p>
+        </w:tc>
+        <w:tc>
+          <w:tcPr>
+            <w:tcW w:w="0" w:type="auto"/>
+            <w:tcBorders>
+              <w:top w:val="nil"/>
+              <w:left w:val="nil"/>
+              <w:right w:val="nil"/>
+            </w:tcBorders>
+          </w:tcPr>
+          <w:p>
+            <w:pPr>
+              <w:pStyle w:val="NormalWeb"/>
+              <w:jc w:val="center"/>
+              <w:rPr>
+                <w:sz w:val="22"/>
+              </w:rPr>
+            </w:pPr>
+            <w:r>
+              <w:rPr>
+                <w:sz w:val="22"/>
+              </w:rPr>
+              <w:t>15 1</w:t>
+            </w:r>
+            <w:r>
+              <w:rPr>
+                <w:sz w:val="22"/>
+              </w:rPr>
+              <w:t>3</w:t>
+            </w:r>
+          </w:p>
+        </w:tc>
+        <w:tc>
+          <w:tcPr>
+            <w:tcW w:w="0" w:type="auto"/>
+            <w:tcBorders>
+              <w:top w:val="nil"/>
+              <w:left w:val="nil"/>
+              <w:right w:val="nil"/>
+            </w:tcBorders>
+          </w:tcPr>
+          <w:p>
+            <w:pPr>
+              <w:pStyle w:val="NormalWeb"/>
+              <w:jc w:val="center"/>
+              <w:rPr>
+                <w:sz w:val="22"/>
+              </w:rPr>
+            </w:pPr>
+            <w:r>
+              <w:rPr>
+                <w:sz w:val="22"/>
+              </w:rPr>
+              <w:t>12</w:t>
+            </w:r>
+            <w:r>
+              <w:rPr>
+                <w:sz w:val="22"/>
+              </w:rPr>
+              <w:t xml:space="preserve"> </w:t>
+            </w:r>
+            <w:r>
+              <w:rPr>
+                <w:sz w:val="22"/>
+              </w:rPr>
+              <w:t xml:space="preserve"> </w:t>
+            </w:r>
+            <w:r>
+              <w:rPr>
+                <w:sz w:val="22"/>
+              </w:rPr>
+              <w:t xml:space="preserve">                0</w:t>
+            </w:r>
+          </w:p>
+        </w:tc>
+      </w:tr>
+      <w:tr>
+        <w:tc>
+          <w:tcPr>
+            <w:tcW w:w="0" w:type="auto"/>
+          </w:tcPr>
+          <w:p>
+            <w:pPr>
+              <w:pStyle w:val="NormalWeb"/>
+              <w:jc w:val="center"/>
+              <w:rPr>
+                <w:sz w:val="22"/>
+              </w:rPr>
+            </w:pPr>
+            <w:r>
+              <w:rPr>
+                <w:sz w:val="22"/>
+              </w:rPr>
+              <w:t>Plane</w:t>
+            </w:r>
+            <w:r>
+              <w:rPr>
+                <w:sz w:val="22"/>
+                <w:vertAlign w:val="subscript"/>
+              </w:rPr>
+              <w:t>4</w:t>
+            </w:r>
+          </w:p>
+        </w:tc>
+        <w:tc>
+          <w:tcPr>
+            <w:tcW w:w="0" w:type="auto"/>
+          </w:tcPr>
+          <w:p>
+            <w:pPr>
+              <w:pStyle w:val="NormalWeb"/>
+              <w:jc w:val="center"/>
+              <w:rPr>
+                <w:sz w:val="22"/>
+              </w:rPr>
+            </w:pPr>
+            <w:r>
+              <w:rPr>
+                <w:sz w:val="22"/>
+              </w:rPr>
+              <w:t>~</w:t>
+            </w:r>
+          </w:p>
+        </w:tc>
+        <w:tc>
+          <w:tcPr>
+            <w:tcW w:w="0" w:type="auto"/>
+          </w:tcPr>
+          <w:p>
+            <w:pPr>
+              <w:pStyle w:val="NormalWeb"/>
+              <w:jc w:val="center"/>
+              <w:rPr>
+                <w:sz w:val="22"/>
+              </w:rPr>
+            </w:pPr>
+            <w:r>
+              <w:rPr>
+                <w:sz w:val="22"/>
+              </w:rPr>
+              <w:t>Fore Color</w:t>
+            </w:r>
+            <w:r>
+              <w:rPr>
+                <w:sz w:val="22"/>
+                <w:vertAlign w:val="subscript"/>
+              </w:rPr>
+              <w:t>21</w:t>
+            </w:r>
+          </w:p>
+        </w:tc>
+        <w:tc>
+          <w:tcPr>
+            <w:tcW w:w="0" w:type="auto"/>
+          </w:tcPr>
+          <w:p>
+            <w:pPr>
+              <w:pStyle w:val="NormalWeb"/>
+              <w:jc w:val="center"/>
+              <w:rPr>
+                <w:sz w:val="22"/>
+              </w:rPr>
+            </w:pPr>
+            <w:r>
+              <w:rPr>
+                <w:sz w:val="22"/>
+              </w:rPr>
+              <w:t>Back Color</w:t>
+            </w:r>
+            <w:r>
+              <w:rPr>
+                <w:sz w:val="22"/>
+                <w:vertAlign w:val="subscript"/>
+              </w:rPr>
+              <w:t>21</w:t>
+            </w:r>
+          </w:p>
+        </w:tc>
+        <w:tc>
+          <w:tcPr>
+            <w:tcW w:w="0" w:type="auto"/>
+          </w:tcPr>
+          <w:p>
+            <w:pPr>
+              <w:pStyle w:val="NormalWeb"/>
+              <w:jc w:val="center"/>
+              <w:rPr>
+                <w:sz w:val="22"/>
+              </w:rPr>
+            </w:pPr>
+            <w:r>
+              <w:rPr>
+                <w:sz w:val="22"/>
+              </w:rPr>
+              <w:t>~</w:t>
+            </w:r>
+          </w:p>
+        </w:tc>
+        <w:tc>
+          <w:tcPr>
+            <w:tcW w:w="0" w:type="auto"/>
+          </w:tcPr>
+          <w:p>
+            <w:pPr>
+              <w:pStyle w:val="NormalWeb"/>
+              <w:jc w:val="center"/>
+              <w:rPr>
+                <w:sz w:val="22"/>
+              </w:rPr>
+            </w:pPr>
+            <w:r>
+              <w:rPr>
+                <w:sz w:val="22"/>
+              </w:rPr>
+              <w:t>Char code</w:t>
+            </w:r>
+            <w:r>
+              <w:rPr>
+                <w:sz w:val="22"/>
+                <w:vertAlign w:val="subscript"/>
+              </w:rPr>
+              <w:t>13</w:t>
+            </w:r>
+          </w:p>
+        </w:tc>
+      </w:tr>
+    </w:tbl>
     <w:p>
       <w:pPr>
         <w:pStyle w:val="NormalWeb"/>
@@ -230,890 +837,7 @@
           <w:sz w:val="22"/>
         </w:rPr>
       </w:pPr>
-      <w:r>
-        <w:rPr>
-          <w:szCs w:val="27"/>
-        </w:rPr>
-        <w:t>The core is selected via a circuit select input.</w:t>
-      </w:r>
     </w:p>
-    <w:tbl>
-      <w:tblPr>
-        <w:tblW w:w="4550" w:type="pct"/>
-        <w:tblCellSpacing w:w="0" w:type="dxa"/>
-        <w:tblBorders>
-          <w:top w:val="single" w:sz="12" w:space="0" w:color="000000"/>
-          <w:left w:val="single" w:sz="12" w:space="0" w:color="000000"/>
-          <w:bottom w:val="single" w:sz="6" w:space="0" w:color="000000"/>
-          <w:right w:val="single" w:sz="12" w:space="0" w:color="000000"/>
-        </w:tblBorders>
-        <w:shd w:val="clear" w:color="auto" w:fill="FFFFFF"/>
-        <w:tblCellMar>
-          <w:left w:w="0" w:type="dxa"/>
-          <w:right w:w="0" w:type="dxa"/>
-        </w:tblCellMar>
-        <w:tblLook w:val="04A0" w:firstRow="1" w:lastRow="0" w:firstColumn="1" w:lastColumn="0" w:noHBand="0" w:noVBand="1"/>
-      </w:tblPr>
-      <w:tblGrid>
-        <w:gridCol w:w="1278"/>
-        <w:gridCol w:w="7240"/>
-      </w:tblGrid>
-      <w:tr>
-        <w:trPr>
-          <w:tblCellSpacing w:w="0" w:type="dxa"/>
-        </w:trPr>
-        <w:tc>
-          <w:tcPr>
-            <w:tcW w:w="750" w:type="pct"/>
-            <w:tcBorders>
-              <w:top w:val="nil"/>
-              <w:left w:val="nil"/>
-              <w:bottom w:val="single" w:sz="12" w:space="0" w:color="000000"/>
-              <w:right w:val="nil"/>
-            </w:tcBorders>
-            <w:shd w:val="clear" w:color="auto" w:fill="808080"/>
-            <w:vAlign w:val="center"/>
-            <w:hideMark/>
-          </w:tcPr>
-          <w:p>
-            <w:pPr>
-              <w:rPr>
-                <w:rFonts w:eastAsia="Times New Roman"/>
-                <w:b/>
-                <w:bCs/>
-                <w:color w:val="FFFFFF"/>
-              </w:rPr>
-            </w:pPr>
-            <w:r>
-              <w:rPr>
-                <w:rFonts w:eastAsia="Times New Roman"/>
-                <w:b/>
-                <w:bCs/>
-                <w:color w:val="FFFFFF"/>
-              </w:rPr>
-              <w:t>Address</w:t>
-            </w:r>
-          </w:p>
-        </w:tc>
-        <w:tc>
-          <w:tcPr>
-            <w:tcW w:w="4250" w:type="pct"/>
-            <w:tcBorders>
-              <w:top w:val="nil"/>
-              <w:left w:val="nil"/>
-              <w:bottom w:val="single" w:sz="12" w:space="0" w:color="000000"/>
-              <w:right w:val="nil"/>
-            </w:tcBorders>
-            <w:shd w:val="clear" w:color="auto" w:fill="808080"/>
-            <w:vAlign w:val="center"/>
-            <w:hideMark/>
-          </w:tcPr>
-          <w:p>
-            <w:pPr>
-              <w:rPr>
-                <w:rFonts w:eastAsia="Times New Roman"/>
-                <w:b/>
-                <w:bCs/>
-                <w:color w:val="FFFFFF"/>
-              </w:rPr>
-            </w:pPr>
-            <w:r>
-              <w:rPr>
-                <w:rFonts w:eastAsia="Times New Roman"/>
-                <w:b/>
-                <w:bCs/>
-                <w:color w:val="FFFFFF"/>
-              </w:rPr>
-              <w:t>Description</w:t>
-            </w:r>
-          </w:p>
-        </w:tc>
-      </w:tr>
-      <w:tr>
-        <w:trPr>
-          <w:tblCellSpacing w:w="0" w:type="dxa"/>
-        </w:trPr>
-        <w:tc>
-          <w:tcPr>
-            <w:tcW w:w="750" w:type="pct"/>
-            <w:tcBorders>
-              <w:top w:val="nil"/>
-              <w:left w:val="nil"/>
-              <w:bottom w:val="single" w:sz="6" w:space="0" w:color="000000"/>
-              <w:right w:val="nil"/>
-            </w:tcBorders>
-            <w:shd w:val="clear" w:color="auto" w:fill="FFFFFF"/>
-            <w:vAlign w:val="center"/>
-            <w:hideMark/>
-          </w:tcPr>
-          <w:p>
-            <w:pPr>
-              <w:rPr>
-                <w:rFonts w:eastAsia="Times New Roman"/>
-                <w:color w:val="000000"/>
-              </w:rPr>
-            </w:pPr>
-            <w:r>
-              <w:rPr>
-                <w:rFonts w:eastAsia="Times New Roman"/>
-                <w:color w:val="000000"/>
-              </w:rPr>
-              <w:t>$0000 to $</w:t>
-            </w:r>
-            <w:r>
-              <w:rPr>
-                <w:rFonts w:eastAsia="Times New Roman"/>
-                <w:color w:val="000000"/>
-              </w:rPr>
-              <w:t>1</w:t>
-            </w:r>
-            <w:r>
-              <w:rPr>
-                <w:rFonts w:eastAsia="Times New Roman"/>
-                <w:color w:val="000000"/>
-              </w:rPr>
-              <w:t>DEFF</w:t>
-            </w:r>
-          </w:p>
-        </w:tc>
-        <w:tc>
-          <w:tcPr>
-            <w:tcW w:w="4250" w:type="pct"/>
-            <w:tcBorders>
-              <w:top w:val="nil"/>
-              <w:left w:val="nil"/>
-              <w:bottom w:val="single" w:sz="6" w:space="0" w:color="000000"/>
-              <w:right w:val="nil"/>
-            </w:tcBorders>
-            <w:shd w:val="clear" w:color="auto" w:fill="FFFFFF"/>
-            <w:vAlign w:val="center"/>
-            <w:hideMark/>
-          </w:tcPr>
-          <w:p>
-            <w:pPr>
-              <w:rPr>
-                <w:rFonts w:eastAsia="Times New Roman"/>
-                <w:color w:val="000000"/>
-              </w:rPr>
-            </w:pPr>
-            <w:r>
-              <w:rPr>
-                <w:rFonts w:eastAsia="Times New Roman"/>
-                <w:color w:val="000000"/>
-              </w:rPr>
-              <w:t xml:space="preserve">text screen and attribute memory area, currently the controller only supports a </w:t>
-            </w:r>
-            <w:r>
-              <w:rPr>
-                <w:rFonts w:eastAsia="Times New Roman"/>
-                <w:color w:val="000000"/>
-              </w:rPr>
-              <w:t>119.75kB</w:t>
-            </w:r>
-            <w:r>
-              <w:rPr>
-                <w:rFonts w:eastAsia="Times New Roman"/>
-                <w:color w:val="000000"/>
-              </w:rPr>
-              <w:t xml:space="preserve"> memory</w:t>
-            </w:r>
-          </w:p>
-        </w:tc>
-      </w:tr>
-      <w:tr>
-        <w:trPr>
-          <w:tblCellSpacing w:w="0" w:type="dxa"/>
-        </w:trPr>
-        <w:tc>
-          <w:tcPr>
-            <w:tcW w:w="750" w:type="pct"/>
-            <w:tcBorders>
-              <w:top w:val="nil"/>
-              <w:left w:val="nil"/>
-              <w:bottom w:val="single" w:sz="6" w:space="0" w:color="000000"/>
-              <w:right w:val="nil"/>
-            </w:tcBorders>
-            <w:shd w:val="clear" w:color="auto" w:fill="FFFFFF"/>
-            <w:vAlign w:val="center"/>
-            <w:hideMark/>
-          </w:tcPr>
-          <w:p>
-            <w:pPr>
-              <w:rPr>
-                <w:rFonts w:eastAsia="Times New Roman"/>
-                <w:color w:val="000000"/>
-              </w:rPr>
-            </w:pPr>
-            <w:r>
-              <w:rPr>
-                <w:rFonts w:eastAsia="Times New Roman"/>
-                <w:color w:val="000000"/>
-              </w:rPr>
-              <w:t>$</w:t>
-            </w:r>
-            <w:r>
-              <w:rPr>
-                <w:rFonts w:eastAsia="Times New Roman"/>
-                <w:color w:val="000000"/>
-              </w:rPr>
-              <w:t>1</w:t>
-            </w:r>
-            <w:r>
-              <w:rPr>
-                <w:rFonts w:eastAsia="Times New Roman"/>
-                <w:color w:val="000000"/>
-              </w:rPr>
-              <w:t>E000 to $</w:t>
-            </w:r>
-            <w:r>
-              <w:rPr>
-                <w:rFonts w:eastAsia="Times New Roman"/>
-                <w:color w:val="000000"/>
-              </w:rPr>
-              <w:t>1</w:t>
-            </w:r>
-            <w:r>
-              <w:rPr>
-                <w:rFonts w:eastAsia="Times New Roman"/>
-                <w:color w:val="000000"/>
-              </w:rPr>
-              <w:t>FFFF</w:t>
-            </w:r>
-          </w:p>
-        </w:tc>
-        <w:tc>
-          <w:tcPr>
-            <w:tcW w:w="4250" w:type="pct"/>
-            <w:tcBorders>
-              <w:top w:val="nil"/>
-              <w:left w:val="nil"/>
-              <w:bottom w:val="single" w:sz="6" w:space="0" w:color="000000"/>
-              <w:right w:val="nil"/>
-            </w:tcBorders>
-            <w:shd w:val="clear" w:color="auto" w:fill="FFFFFF"/>
-            <w:vAlign w:val="center"/>
-            <w:hideMark/>
-          </w:tcPr>
-          <w:p>
-            <w:pPr>
-              <w:rPr>
-                <w:rFonts w:eastAsia="Times New Roman"/>
-                <w:color w:val="000000"/>
-              </w:rPr>
-            </w:pPr>
-            <w:r>
-              <w:rPr>
-                <w:rFonts w:eastAsia="Times New Roman"/>
-                <w:color w:val="000000"/>
-              </w:rPr>
-              <w:t xml:space="preserve">character bitmap memory, currently the controller only supports a </w:t>
-            </w:r>
-            <w:r>
-              <w:rPr>
-                <w:rFonts w:eastAsia="Times New Roman"/>
-                <w:color w:val="000000"/>
-              </w:rPr>
-              <w:t>8</w:t>
-            </w:r>
-            <w:r>
-              <w:rPr>
-                <w:rFonts w:eastAsia="Times New Roman"/>
-                <w:color w:val="000000"/>
-              </w:rPr>
-              <w:t>k</w:t>
-            </w:r>
-            <w:r>
-              <w:rPr>
-                <w:rFonts w:eastAsia="Times New Roman"/>
-                <w:color w:val="000000"/>
-              </w:rPr>
-              <w:t>x9</w:t>
-            </w:r>
-            <w:r>
-              <w:rPr>
-                <w:rFonts w:eastAsia="Times New Roman"/>
-                <w:color w:val="000000"/>
-              </w:rPr>
-              <w:t xml:space="preserve"> memory, which allows </w:t>
-            </w:r>
-            <w:r>
-              <w:rPr>
-                <w:rFonts w:eastAsia="Times New Roman"/>
-                <w:color w:val="000000"/>
-              </w:rPr>
-              <w:t>1024</w:t>
-            </w:r>
-            <w:r>
-              <w:rPr>
-                <w:rFonts w:eastAsia="Times New Roman"/>
-                <w:color w:val="000000"/>
-              </w:rPr>
-              <w:t xml:space="preserve"> 8x8 character bitmaps.</w:t>
-            </w:r>
-          </w:p>
-        </w:tc>
-      </w:tr>
-      <w:tr>
-        <w:trPr>
-          <w:tblCellSpacing w:w="0" w:type="dxa"/>
-        </w:trPr>
-        <w:tc>
-          <w:tcPr>
-            <w:tcW w:w="750" w:type="pct"/>
-            <w:tcBorders>
-              <w:top w:val="nil"/>
-              <w:left w:val="nil"/>
-              <w:bottom w:val="single" w:sz="6" w:space="0" w:color="000000"/>
-              <w:right w:val="nil"/>
-            </w:tcBorders>
-            <w:shd w:val="clear" w:color="auto" w:fill="FFFFFF"/>
-            <w:vAlign w:val="center"/>
-            <w:hideMark/>
-          </w:tcPr>
-          <w:p>
-            <w:pPr>
-              <w:rPr>
-                <w:rFonts w:eastAsia="Times New Roman"/>
-                <w:color w:val="000000"/>
-              </w:rPr>
-            </w:pPr>
-            <w:r>
-              <w:rPr>
-                <w:rFonts w:eastAsia="Times New Roman"/>
-                <w:color w:val="000000"/>
-              </w:rPr>
-              <w:t>$</w:t>
-            </w:r>
-            <w:r>
-              <w:rPr>
-                <w:rFonts w:eastAsia="Times New Roman"/>
-                <w:color w:val="000000"/>
-              </w:rPr>
-              <w:t>1</w:t>
-            </w:r>
-            <w:r>
-              <w:rPr>
-                <w:rFonts w:eastAsia="Times New Roman"/>
-                <w:color w:val="000000"/>
-              </w:rPr>
-              <w:t>DF00 to $</w:t>
-            </w:r>
-            <w:r>
-              <w:rPr>
-                <w:rFonts w:eastAsia="Times New Roman"/>
-                <w:color w:val="000000"/>
-              </w:rPr>
-              <w:t>1</w:t>
-            </w:r>
-            <w:r>
-              <w:rPr>
-                <w:rFonts w:eastAsia="Times New Roman"/>
-                <w:color w:val="000000"/>
-              </w:rPr>
-              <w:t>DFFF</w:t>
-            </w:r>
-          </w:p>
-        </w:tc>
-        <w:tc>
-          <w:tcPr>
-            <w:tcW w:w="4250" w:type="pct"/>
-            <w:tcBorders>
-              <w:top w:val="nil"/>
-              <w:left w:val="nil"/>
-              <w:bottom w:val="single" w:sz="6" w:space="0" w:color="000000"/>
-              <w:right w:val="nil"/>
-            </w:tcBorders>
-            <w:shd w:val="clear" w:color="auto" w:fill="FFFFFF"/>
-            <w:vAlign w:val="center"/>
-            <w:hideMark/>
-          </w:tcPr>
-          <w:p>
-            <w:pPr>
-              <w:rPr>
-                <w:rFonts w:eastAsia="Times New Roman"/>
-                <w:color w:val="000000"/>
-              </w:rPr>
-            </w:pPr>
-            <w:r>
-              <w:rPr>
-                <w:rFonts w:eastAsia="Times New Roman"/>
-                <w:color w:val="000000"/>
-              </w:rPr>
-              <w:t>text controller register area</w:t>
-            </w:r>
-          </w:p>
-        </w:tc>
-      </w:tr>
-      <w:tr>
-        <w:trPr>
-          <w:tblCellSpacing w:w="0" w:type="dxa"/>
-        </w:trPr>
-        <w:tc>
-          <w:tcPr>
-            <w:tcW w:w="750" w:type="pct"/>
-            <w:tcBorders>
-              <w:top w:val="nil"/>
-              <w:left w:val="nil"/>
-              <w:bottom w:val="single" w:sz="6" w:space="0" w:color="000000"/>
-              <w:right w:val="nil"/>
-            </w:tcBorders>
-            <w:shd w:val="clear" w:color="auto" w:fill="FFFFFF"/>
-            <w:vAlign w:val="center"/>
-            <w:hideMark/>
-          </w:tcPr>
-          <w:p>
-            <w:pPr>
-              <w:rPr>
-                <w:rFonts w:eastAsia="Times New Roman"/>
-                <w:color w:val="000000"/>
-              </w:rPr>
-            </w:pPr>
-            <w:r>
-              <w:rPr>
-                <w:rFonts w:eastAsia="Times New Roman"/>
-                <w:color w:val="000000"/>
-              </w:rPr>
-              <w:t> </w:t>
-            </w:r>
-          </w:p>
-        </w:tc>
-        <w:tc>
-          <w:tcPr>
-            <w:tcW w:w="4250" w:type="pct"/>
-            <w:tcBorders>
-              <w:top w:val="nil"/>
-              <w:left w:val="nil"/>
-              <w:bottom w:val="single" w:sz="6" w:space="0" w:color="000000"/>
-              <w:right w:val="nil"/>
-            </w:tcBorders>
-            <w:shd w:val="clear" w:color="auto" w:fill="FFFFFF"/>
-            <w:vAlign w:val="center"/>
-            <w:hideMark/>
-          </w:tcPr>
-          <w:p>
-            <w:pPr>
-              <w:rPr>
-                <w:rFonts w:eastAsia="Times New Roman"/>
-                <w:color w:val="000000"/>
-              </w:rPr>
-            </w:pPr>
-            <w:r>
-              <w:rPr>
-                <w:rFonts w:eastAsia="Times New Roman"/>
-                <w:color w:val="000000"/>
-              </w:rPr>
-              <w:t> </w:t>
-            </w:r>
-          </w:p>
-        </w:tc>
-      </w:tr>
-    </w:tbl>
-    <w:p>
-      <w:pPr>
-        <w:pStyle w:val="NormalWeb"/>
-        <w:spacing w:after="0" w:afterAutospacing="0"/>
-      </w:pPr>
-      <w:r>
-        <w:t>Text and Attribute Memory Layout</w:t>
-      </w:r>
-    </w:p>
-    <w:tbl>
-      <w:tblPr>
-        <w:tblW w:w="4543" w:type="pct"/>
-        <w:tblCellSpacing w:w="0" w:type="dxa"/>
-        <w:tblBorders>
-          <w:top w:val="single" w:sz="12" w:space="0" w:color="000000"/>
-          <w:left w:val="single" w:sz="12" w:space="0" w:color="000000"/>
-          <w:bottom w:val="single" w:sz="6" w:space="0" w:color="000000"/>
-          <w:right w:val="single" w:sz="12" w:space="0" w:color="000000"/>
-        </w:tblBorders>
-        <w:shd w:val="clear" w:color="auto" w:fill="FFFFFF"/>
-        <w:tblLayout w:type="fixed"/>
-        <w:tblCellMar>
-          <w:left w:w="0" w:type="dxa"/>
-          <w:right w:w="0" w:type="dxa"/>
-        </w:tblCellMar>
-        <w:tblLook w:val="04A0" w:firstRow="1" w:lastRow="0" w:firstColumn="1" w:lastColumn="0" w:noHBand="0" w:noVBand="1"/>
-      </w:tblPr>
-      <w:tblGrid>
-        <w:gridCol w:w="1277"/>
-        <w:gridCol w:w="2552"/>
-        <w:gridCol w:w="2267"/>
-        <w:gridCol w:w="2408"/>
-      </w:tblGrid>
-      <w:tr>
-        <w:trPr>
-          <w:tblCellSpacing w:w="0" w:type="dxa"/>
-        </w:trPr>
-        <w:tc>
-          <w:tcPr>
-            <w:tcW w:w="750" w:type="pct"/>
-            <w:tcBorders>
-              <w:top w:val="nil"/>
-              <w:left w:val="nil"/>
-              <w:bottom w:val="single" w:sz="12" w:space="0" w:color="000000"/>
-              <w:right w:val="nil"/>
-            </w:tcBorders>
-            <w:shd w:val="clear" w:color="auto" w:fill="808080"/>
-            <w:vAlign w:val="center"/>
-            <w:hideMark/>
-          </w:tcPr>
-          <w:p>
-            <w:pPr>
-              <w:jc w:val="center"/>
-              <w:rPr>
-                <w:rFonts w:eastAsia="Times New Roman"/>
-                <w:b/>
-                <w:bCs/>
-                <w:color w:val="FFFFFF"/>
-              </w:rPr>
-            </w:pPr>
-            <w:r>
-              <w:rPr>
-                <w:rFonts w:eastAsia="Times New Roman"/>
-                <w:b/>
-                <w:bCs/>
-                <w:color w:val="FFFFFF"/>
-              </w:rPr>
-              <w:t>63</w:t>
-            </w:r>
-            <w:r>
-              <w:rPr>
-                <w:rFonts w:eastAsia="Times New Roman"/>
-                <w:b/>
-                <w:bCs/>
-                <w:color w:val="FFFFFF"/>
-              </w:rPr>
-              <w:t xml:space="preserve">  </w:t>
-            </w:r>
-            <w:r>
-              <w:rPr>
-                <w:rFonts w:eastAsia="Times New Roman"/>
-                <w:b/>
-                <w:bCs/>
-                <w:color w:val="FFFFFF"/>
-              </w:rPr>
-              <w:t>5</w:t>
-            </w:r>
-            <w:r>
-              <w:rPr>
-                <w:rFonts w:eastAsia="Times New Roman"/>
-                <w:b/>
-                <w:bCs/>
-                <w:color w:val="FFFFFF"/>
-              </w:rPr>
-              <w:t>8</w:t>
-            </w:r>
-          </w:p>
-        </w:tc>
-        <w:tc>
-          <w:tcPr>
-            <w:tcW w:w="1500" w:type="pct"/>
-            <w:tcBorders>
-              <w:top w:val="nil"/>
-              <w:left w:val="nil"/>
-              <w:bottom w:val="single" w:sz="12" w:space="0" w:color="000000"/>
-              <w:right w:val="nil"/>
-            </w:tcBorders>
-            <w:shd w:val="clear" w:color="auto" w:fill="808080"/>
-            <w:vAlign w:val="center"/>
-            <w:hideMark/>
-          </w:tcPr>
-          <w:p>
-            <w:pPr>
-              <w:jc w:val="center"/>
-              <w:rPr>
-                <w:rFonts w:eastAsia="Times New Roman"/>
-                <w:b/>
-                <w:bCs/>
-                <w:color w:val="FFFFFF"/>
-              </w:rPr>
-            </w:pPr>
-            <w:r>
-              <w:rPr>
-                <w:rFonts w:eastAsia="Times New Roman"/>
-                <w:b/>
-                <w:bCs/>
-                <w:color w:val="FFFFFF"/>
-              </w:rPr>
-              <w:t>5</w:t>
-            </w:r>
-            <w:r>
-              <w:rPr>
-                <w:rFonts w:eastAsia="Times New Roman"/>
-                <w:b/>
-                <w:bCs/>
-                <w:color w:val="FFFFFF"/>
-              </w:rPr>
-              <w:t>7</w:t>
-            </w:r>
-            <w:r>
-              <w:rPr>
-                <w:rFonts w:eastAsia="Times New Roman"/>
-                <w:b/>
-                <w:bCs/>
-                <w:color w:val="FFFFFF"/>
-              </w:rPr>
-              <w:t xml:space="preserve">        </w:t>
-            </w:r>
-            <w:r>
-              <w:rPr>
-                <w:rFonts w:eastAsia="Times New Roman"/>
-                <w:b/>
-                <w:bCs/>
-                <w:color w:val="FFFFFF"/>
-              </w:rPr>
-              <w:t>3</w:t>
-            </w:r>
-            <w:r>
-              <w:rPr>
-                <w:rFonts w:eastAsia="Times New Roman"/>
-                <w:b/>
-                <w:bCs/>
-                <w:color w:val="FFFFFF"/>
-              </w:rPr>
-              <w:t>7</w:t>
-            </w:r>
-          </w:p>
-        </w:tc>
-        <w:tc>
-          <w:tcPr>
-            <w:tcW w:w="1333" w:type="pct"/>
-            <w:tcBorders>
-              <w:top w:val="nil"/>
-              <w:left w:val="nil"/>
-              <w:bottom w:val="single" w:sz="12" w:space="0" w:color="000000"/>
-              <w:right w:val="nil"/>
-            </w:tcBorders>
-            <w:shd w:val="clear" w:color="auto" w:fill="808080"/>
-            <w:vAlign w:val="center"/>
-            <w:hideMark/>
-          </w:tcPr>
-          <w:p>
-            <w:pPr>
-              <w:jc w:val="center"/>
-              <w:rPr>
-                <w:rFonts w:eastAsia="Times New Roman"/>
-                <w:b/>
-                <w:bCs/>
-                <w:color w:val="FFFFFF"/>
-              </w:rPr>
-            </w:pPr>
-            <w:r>
-              <w:rPr>
-                <w:rFonts w:eastAsia="Times New Roman"/>
-                <w:b/>
-                <w:bCs/>
-                <w:color w:val="FFFFFF"/>
-              </w:rPr>
-              <w:t>3</w:t>
-            </w:r>
-            <w:r>
-              <w:rPr>
-                <w:rFonts w:eastAsia="Times New Roman"/>
-                <w:b/>
-                <w:bCs/>
-                <w:color w:val="FFFFFF"/>
-              </w:rPr>
-              <w:t>6</w:t>
-            </w:r>
-            <w:r>
-              <w:rPr>
-                <w:rFonts w:eastAsia="Times New Roman"/>
-                <w:b/>
-                <w:bCs/>
-                <w:color w:val="FFFFFF"/>
-              </w:rPr>
-              <w:t>       1</w:t>
-            </w:r>
-            <w:r>
-              <w:rPr>
-                <w:rFonts w:eastAsia="Times New Roman"/>
-                <w:b/>
-                <w:bCs/>
-                <w:color w:val="FFFFFF"/>
-              </w:rPr>
-              <w:t>6</w:t>
-            </w:r>
-          </w:p>
-        </w:tc>
-        <w:tc>
-          <w:tcPr>
-            <w:tcW w:w="1416" w:type="pct"/>
-            <w:tcBorders>
-              <w:top w:val="nil"/>
-              <w:left w:val="nil"/>
-              <w:bottom w:val="single" w:sz="12" w:space="0" w:color="000000"/>
-              <w:right w:val="nil"/>
-            </w:tcBorders>
-            <w:shd w:val="clear" w:color="auto" w:fill="808080"/>
-            <w:vAlign w:val="center"/>
-            <w:hideMark/>
-          </w:tcPr>
-          <w:p>
-            <w:pPr>
-              <w:jc w:val="center"/>
-              <w:rPr>
-                <w:rFonts w:eastAsia="Times New Roman"/>
-                <w:b/>
-                <w:bCs/>
-                <w:color w:val="FFFFFF"/>
-              </w:rPr>
-            </w:pPr>
-            <w:r>
-              <w:rPr>
-                <w:rFonts w:eastAsia="Times New Roman"/>
-                <w:b/>
-                <w:bCs/>
-                <w:color w:val="FFFFFF"/>
-              </w:rPr>
-              <w:t>9                0</w:t>
-            </w:r>
-          </w:p>
-        </w:tc>
-      </w:tr>
-      <w:tr>
-        <w:trPr>
-          <w:tblCellSpacing w:w="0" w:type="dxa"/>
-        </w:trPr>
-        <w:tc>
-          <w:tcPr>
-            <w:tcW w:w="750" w:type="pct"/>
-            <w:tcBorders>
-              <w:top w:val="nil"/>
-              <w:left w:val="nil"/>
-              <w:bottom w:val="single" w:sz="6" w:space="0" w:color="000000"/>
-              <w:right w:val="nil"/>
-            </w:tcBorders>
-            <w:shd w:val="clear" w:color="auto" w:fill="FFFFFF"/>
-            <w:vAlign w:val="center"/>
-            <w:hideMark/>
-          </w:tcPr>
-          <w:p>
-            <w:pPr>
-              <w:jc w:val="center"/>
-              <w:rPr>
-                <w:rFonts w:eastAsia="Times New Roman"/>
-                <w:color w:val="000000"/>
-              </w:rPr>
-            </w:pPr>
-            <w:r>
-              <w:rPr>
-                <w:rFonts w:eastAsia="Times New Roman"/>
-                <w:color w:val="000000"/>
-              </w:rPr>
-              <w:t>z-order</w:t>
-            </w:r>
-          </w:p>
-        </w:tc>
-        <w:tc>
-          <w:tcPr>
-            <w:tcW w:w="1500" w:type="pct"/>
-            <w:tcBorders>
-              <w:top w:val="nil"/>
-              <w:left w:val="nil"/>
-              <w:bottom w:val="single" w:sz="6" w:space="0" w:color="000000"/>
-              <w:right w:val="nil"/>
-            </w:tcBorders>
-            <w:shd w:val="clear" w:color="auto" w:fill="FFFFFF"/>
-            <w:vAlign w:val="center"/>
-            <w:hideMark/>
-          </w:tcPr>
-          <w:p>
-            <w:pPr>
-              <w:jc w:val="center"/>
-              <w:rPr>
-                <w:rFonts w:eastAsia="Times New Roman"/>
-                <w:color w:val="000000"/>
-              </w:rPr>
-            </w:pPr>
-            <w:proofErr w:type="spellStart"/>
-            <w:r>
-              <w:rPr>
-                <w:rFonts w:eastAsia="Times New Roman"/>
-                <w:color w:val="000000"/>
-              </w:rPr>
-              <w:t>Fg</w:t>
-            </w:r>
-            <w:proofErr w:type="spellEnd"/>
-            <w:r>
-              <w:rPr>
-                <w:rFonts w:eastAsia="Times New Roman"/>
-                <w:color w:val="000000"/>
-              </w:rPr>
-              <w:t xml:space="preserve"> Color</w:t>
-            </w:r>
-          </w:p>
-        </w:tc>
-        <w:tc>
-          <w:tcPr>
-            <w:tcW w:w="1333" w:type="pct"/>
-            <w:tcBorders>
-              <w:top w:val="nil"/>
-              <w:left w:val="nil"/>
-              <w:bottom w:val="single" w:sz="6" w:space="0" w:color="000000"/>
-              <w:right w:val="nil"/>
-            </w:tcBorders>
-            <w:shd w:val="clear" w:color="auto" w:fill="FFFFFF"/>
-            <w:vAlign w:val="center"/>
-            <w:hideMark/>
-          </w:tcPr>
-          <w:p>
-            <w:pPr>
-              <w:jc w:val="center"/>
-              <w:rPr>
-                <w:rFonts w:eastAsia="Times New Roman"/>
-                <w:color w:val="000000"/>
-              </w:rPr>
-            </w:pPr>
-            <w:r>
-              <w:rPr>
-                <w:rFonts w:eastAsia="Times New Roman"/>
-                <w:color w:val="000000"/>
-              </w:rPr>
-              <w:t>Bk</w:t>
-            </w:r>
-            <w:r>
-              <w:rPr>
-                <w:rFonts w:eastAsia="Times New Roman"/>
-                <w:color w:val="000000"/>
-              </w:rPr>
-              <w:t xml:space="preserve"> Color</w:t>
-            </w:r>
-          </w:p>
-        </w:tc>
-        <w:tc>
-          <w:tcPr>
-            <w:tcW w:w="1416" w:type="pct"/>
-            <w:tcBorders>
-              <w:top w:val="nil"/>
-              <w:left w:val="nil"/>
-              <w:bottom w:val="single" w:sz="6" w:space="0" w:color="000000"/>
-              <w:right w:val="nil"/>
-            </w:tcBorders>
-            <w:shd w:val="clear" w:color="auto" w:fill="FFFFFF"/>
-            <w:vAlign w:val="center"/>
-            <w:hideMark/>
-          </w:tcPr>
-          <w:p>
-            <w:pPr>
-              <w:jc w:val="center"/>
-              <w:rPr>
-                <w:rFonts w:eastAsia="Times New Roman"/>
-                <w:color w:val="000000"/>
-              </w:rPr>
-            </w:pPr>
-            <w:r>
-              <w:rPr>
-                <w:rFonts w:eastAsia="Times New Roman"/>
-                <w:color w:val="000000"/>
-              </w:rPr>
-              <w:t>char code</w:t>
-            </w:r>
-          </w:p>
-        </w:tc>
-      </w:tr>
-    </w:tbl>
     <w:p>
       <w:pPr>
         <w:pStyle w:val="Heading2"/>
@@ -1133,6 +857,7 @@
       <w:pPr>
         <w:pStyle w:val="NormalWeb"/>
         <w:spacing w:after="0" w:afterAutospacing="0"/>
+        <w:ind w:left="720"/>
       </w:pPr>
       <w:r>
         <w:t>The text video display controller uses two clocks, a bus timing clock (</w:t>
@@ -1164,6 +889,7 @@
       <w:pPr>
         <w:pStyle w:val="NormalWeb"/>
         <w:spacing w:after="0" w:afterAutospacing="0"/>
+        <w:ind w:left="720"/>
       </w:pPr>
       <w:r>
         <w:t>The core synchronizes the display relative to externally supplied horizontal and vertical synchronization signals.</w:t>
@@ -2660,8 +2386,20 @@
                 <w:sz w:val="24"/>
                 <w:szCs w:val="24"/>
               </w:rPr>
-              <w:t>Maximum scanline for character -1</w:t>
-            </w:r>
+              <w:t xml:space="preserve">Maximum scanline for </w:t>
+            </w:r>
+            <w:proofErr w:type="gramStart"/>
+            <w:r>
+              <w:rPr>
+                <w:rFonts w:eastAsia="Times New Roman"/>
+                <w:b w:val="0"/>
+                <w:bCs w:val="0"/>
+                <w:sz w:val="24"/>
+                <w:szCs w:val="24"/>
+              </w:rPr>
+              <w:t>character -1</w:t>
+            </w:r>
+            <w:proofErr w:type="gramEnd"/>
           </w:p>
         </w:tc>
         <w:tc>
@@ -3422,15 +3160,27 @@
                 <w:szCs w:val="24"/>
               </w:rPr>
             </w:pPr>
-            <w:r>
-              <w:rPr>
-                <w:rFonts w:eastAsia="Times New Roman"/>
-                <w:b w:val="0"/>
-                <w:bCs w:val="0"/>
-                <w:sz w:val="24"/>
-                <w:szCs w:val="24"/>
-              </w:rPr>
-              <w:t>Controller enable</w:t>
+            <w:proofErr w:type="gramStart"/>
+            <w:r>
+              <w:rPr>
+                <w:rFonts w:eastAsia="Times New Roman"/>
+                <w:b w:val="0"/>
+                <w:bCs w:val="0"/>
+                <w:sz w:val="24"/>
+                <w:szCs w:val="24"/>
+              </w:rPr>
+              <w:t>Controller</w:t>
+            </w:r>
+            <w:proofErr w:type="gramEnd"/>
+            <w:r>
+              <w:rPr>
+                <w:rFonts w:eastAsia="Times New Roman"/>
+                <w:b w:val="0"/>
+                <w:bCs w:val="0"/>
+                <w:sz w:val="24"/>
+                <w:szCs w:val="24"/>
+              </w:rPr>
+              <w:t xml:space="preserve"> enable</w:t>
             </w:r>
           </w:p>
         </w:tc>
@@ -3586,8 +3336,20 @@
                 <w:sz w:val="24"/>
                 <w:szCs w:val="24"/>
               </w:rPr>
-              <w:t>Multi-color mode enable</w:t>
-            </w:r>
+              <w:t xml:space="preserve">Multi-color mode </w:t>
+            </w:r>
+            <w:proofErr w:type="gramStart"/>
+            <w:r>
+              <w:rPr>
+                <w:rFonts w:eastAsia="Times New Roman"/>
+                <w:b w:val="0"/>
+                <w:bCs w:val="0"/>
+                <w:sz w:val="24"/>
+                <w:szCs w:val="24"/>
+              </w:rPr>
+              <w:t>enable</w:t>
+            </w:r>
+            <w:proofErr w:type="gramEnd"/>
           </w:p>
         </w:tc>
         <w:tc>
@@ -5377,15 +5139,27 @@
                 <w:szCs w:val="24"/>
               </w:rPr>
             </w:pPr>
-            <w:r>
-              <w:rPr>
-                <w:rFonts w:eastAsia="Times New Roman"/>
-                <w:b w:val="0"/>
-                <w:bCs w:val="0"/>
-                <w:sz w:val="24"/>
-                <w:szCs w:val="24"/>
-              </w:rPr>
-              <w:t>Cursor start</w:t>
+            <w:proofErr w:type="gramStart"/>
+            <w:r>
+              <w:rPr>
+                <w:rFonts w:eastAsia="Times New Roman"/>
+                <w:b w:val="0"/>
+                <w:bCs w:val="0"/>
+                <w:sz w:val="24"/>
+                <w:szCs w:val="24"/>
+              </w:rPr>
+              <w:t>Cursor</w:t>
+            </w:r>
+            <w:proofErr w:type="gramEnd"/>
+            <w:r>
+              <w:rPr>
+                <w:rFonts w:eastAsia="Times New Roman"/>
+                <w:b w:val="0"/>
+                <w:bCs w:val="0"/>
+                <w:sz w:val="24"/>
+                <w:szCs w:val="24"/>
+              </w:rPr>
+              <w:t xml:space="preserve"> start</w:t>
             </w:r>
           </w:p>
         </w:tc>
@@ -6326,6 +6100,156 @@
                 <w:szCs w:val="24"/>
               </w:rPr>
               <w:t>0</w:t>
+            </w:r>
+          </w:p>
+        </w:tc>
+        <w:tc>
+          <w:tcPr>
+            <w:tcW w:w="283" w:type="dxa"/>
+          </w:tcPr>
+          <w:p>
+            <w:pPr>
+              <w:pStyle w:val="Heading2"/>
+              <w:jc w:val="center"/>
+              <w:rPr>
+                <w:rFonts w:eastAsia="Times New Roman"/>
+                <w:b w:val="0"/>
+                <w:bCs w:val="0"/>
+                <w:sz w:val="24"/>
+                <w:szCs w:val="24"/>
+              </w:rPr>
+            </w:pPr>
+          </w:p>
+        </w:tc>
+      </w:tr>
+      <w:tr>
+        <w:tc>
+          <w:tcPr>
+            <w:tcW w:w="1065" w:type="dxa"/>
+            <w:vMerge/>
+          </w:tcPr>
+          <w:p>
+            <w:pPr>
+              <w:pStyle w:val="Heading2"/>
+              <w:jc w:val="center"/>
+              <w:rPr>
+                <w:rFonts w:eastAsia="Times New Roman"/>
+                <w:b w:val="0"/>
+                <w:bCs w:val="0"/>
+                <w:sz w:val="24"/>
+                <w:szCs w:val="24"/>
+              </w:rPr>
+            </w:pPr>
+          </w:p>
+        </w:tc>
+        <w:tc>
+          <w:tcPr>
+            <w:tcW w:w="1057" w:type="dxa"/>
+          </w:tcPr>
+          <w:p>
+            <w:pPr>
+              <w:pStyle w:val="Heading2"/>
+              <w:jc w:val="center"/>
+              <w:rPr>
+                <w:rFonts w:eastAsia="Times New Roman"/>
+                <w:b w:val="0"/>
+                <w:bCs w:val="0"/>
+                <w:sz w:val="24"/>
+                <w:szCs w:val="24"/>
+              </w:rPr>
+            </w:pPr>
+            <w:r>
+              <w:rPr>
+                <w:rFonts w:eastAsia="Times New Roman"/>
+                <w:b w:val="0"/>
+                <w:bCs w:val="0"/>
+                <w:sz w:val="24"/>
+                <w:szCs w:val="24"/>
+              </w:rPr>
+              <w:t>63 -32</w:t>
+            </w:r>
+          </w:p>
+        </w:tc>
+        <w:tc>
+          <w:tcPr>
+            <w:tcW w:w="796" w:type="dxa"/>
+          </w:tcPr>
+          <w:p>
+            <w:pPr>
+              <w:pStyle w:val="Heading2"/>
+              <w:jc w:val="center"/>
+              <w:rPr>
+                <w:rFonts w:eastAsia="Times New Roman"/>
+                <w:b w:val="0"/>
+                <w:bCs w:val="0"/>
+                <w:sz w:val="24"/>
+                <w:szCs w:val="24"/>
+              </w:rPr>
+            </w:pPr>
+            <w:r>
+              <w:rPr>
+                <w:rFonts w:eastAsia="Times New Roman"/>
+                <w:b w:val="0"/>
+                <w:bCs w:val="0"/>
+                <w:sz w:val="24"/>
+                <w:szCs w:val="24"/>
+              </w:rPr>
+              <w:t>RW</w:t>
+            </w:r>
+          </w:p>
+        </w:tc>
+        <w:tc>
+          <w:tcPr>
+            <w:tcW w:w="4448" w:type="dxa"/>
+          </w:tcPr>
+          <w:p>
+            <w:pPr>
+              <w:pStyle w:val="Heading2"/>
+              <w:rPr>
+                <w:rFonts w:eastAsia="Times New Roman"/>
+                <w:b w:val="0"/>
+                <w:bCs w:val="0"/>
+                <w:sz w:val="24"/>
+                <w:szCs w:val="24"/>
+              </w:rPr>
+            </w:pPr>
+            <w:r>
+              <w:rPr>
+                <w:rFonts w:eastAsia="Times New Roman"/>
+                <w:b w:val="0"/>
+                <w:bCs w:val="0"/>
+                <w:sz w:val="24"/>
+                <w:szCs w:val="24"/>
+              </w:rPr>
+              <w:t>“LOCK” or “UNLK” font locking</w:t>
+            </w:r>
+          </w:p>
+        </w:tc>
+        <w:tc>
+          <w:tcPr>
+            <w:tcW w:w="1701" w:type="dxa"/>
+          </w:tcPr>
+          <w:p>
+            <w:pPr>
+              <w:pStyle w:val="Heading2"/>
+              <w:jc w:val="center"/>
+              <w:rPr>
+                <w:rFonts w:eastAsia="Times New Roman"/>
+                <w:b w:val="0"/>
+                <w:bCs w:val="0"/>
+                <w:sz w:val="24"/>
+                <w:szCs w:val="24"/>
+              </w:rPr>
+            </w:pPr>
+            <w:r>
+              <w:rPr>
+                <w:rFonts w:eastAsia="Times New Roman"/>
+                <w:b w:val="0"/>
+                <w:bCs w:val="0"/>
+                <w:sz w:val="24"/>
+                <w:szCs w:val="24"/>
+              </w:rPr>
+              <w:t>“LOCK”</w:t>
             </w:r>
           </w:p>
         </w:tc>
@@ -6526,6 +6450,7 @@
       <w:pPr>
         <w:pStyle w:val="NormalWeb"/>
         <w:spacing w:after="0" w:afterAutospacing="0"/>
+        <w:ind w:left="720"/>
       </w:pPr>
       <w:r>
         <w:t>The core may be used as a low</w:t>
@@ -6540,7 +6465,31 @@
         <w:t>,</w:t>
       </w:r>
       <w:r>
-        <w:t xml:space="preserve"> each character could be a two by two grid of pixels. Sixteen different characters would be required to represent all the different combinations. It is also possible to program characters to a three by three grid of pixels using all 512 programmable characters to represent every possible combination of on/off pixels. The default resolution is </w:t>
+        <w:t xml:space="preserve"> each character could be a two</w:t>
+      </w:r>
+      <w:r>
+        <w:t>-</w:t>
+      </w:r>
+      <w:r>
+        <w:t>by</w:t>
+      </w:r>
+      <w:r>
+        <w:t>-</w:t>
+      </w:r>
+      <w:r>
+        <w:t>two grid of pixels. Sixteen different characters would be required to represent all the different combinations. It is also possible to program characters to a three</w:t>
+      </w:r>
+      <w:r>
+        <w:t>-</w:t>
+      </w:r>
+      <w:r>
+        <w:t>by</w:t>
+      </w:r>
+      <w:r>
+        <w:t>-</w:t>
+      </w:r>
+      <w:r>
+        <w:t xml:space="preserve">three grid of pixels using 512 programmable characters to represent every possible combination of on/off pixels. The default resolution is </w:t>
       </w:r>
       <w:r>
         <w:t>64</w:t>
@@ -6555,13 +6504,13 @@
         <w:t xml:space="preserve"> or (</w:t>
       </w:r>
       <w:r>
-        <w:t>448</w:t>
+        <w:t>768</w:t>
       </w:r>
       <w:r>
         <w:t>x</w:t>
       </w:r>
       <w:r>
-        <w:t>256</w:t>
+        <w:t>576</w:t>
       </w:r>
       <w:r>
         <w:t xml:space="preserve"> pixels).</w:t>
@@ -6571,17 +6520,16 @@
       <w:pPr>
         <w:pStyle w:val="NormalWeb"/>
         <w:spacing w:after="0" w:afterAutospacing="0"/>
+        <w:ind w:left="720"/>
       </w:pPr>
       <w:r>
-        <w:t xml:space="preserve">Graphics and text may be intermixed by allocating part of the programmable character set for a graphic </w:t>
-      </w:r>
-      <w:proofErr w:type="spellStart"/>
-      <w:r>
-        <w:t>arrray</w:t>
-      </w:r>
-      <w:proofErr w:type="spellEnd"/>
-      <w:r>
-        <w:t>. For instance using 256 programmable characters a 128x128 bitmapped display can be created.</w:t>
+        <w:t>Graphics and text may be intermixed by allocating part of the programmable character set for a graphic array. For instance</w:t>
+      </w:r>
+      <w:r>
+        <w:t>,</w:t>
+      </w:r>
+      <w:r>
+        <w:t xml:space="preserve"> using 256 programmable characters a 128x128 bitmapped display can be created.</w:t>
       </w:r>
     </w:p>
     <w:p>
@@ -6589,6 +6537,97 @@
         <w:pStyle w:val="Heading2"/>
       </w:pPr>
       <w:r>
+        <w:t>Fonts</w:t>
+      </w:r>
+    </w:p>
+    <w:p>
+      <w:pPr>
+        <w:ind w:left="720"/>
+      </w:pPr>
+      <w:r>
+        <w:t>Multiple</w:t>
+      </w:r>
+      <w:r>
+        <w:t xml:space="preserve"> fonts can be loaded into the character bitmap memory.</w:t>
+      </w:r>
+      <w:r>
+        <w:t xml:space="preserve"> The controller supports a 64kB font memory. Which font is selected is determined by the contents of the font address register. The font memory may be locked so that it is not inadvertently changed by an errant program.</w:t>
+      </w:r>
+      <w:r>
+        <w:t xml:space="preserve"> The number of character glyphs that may be stored depends on the size of characters. An 8x8 glyph will use eight bytes of memory, meaning 8192 different characters can be supported. The default pre-loaded font is 12x18 requiring 36 bytes of memory for each character, therefore only 1820 characters of this size can be supported.</w:t>
+      </w:r>
+      <w:r>
+        <w:t xml:space="preserve"> Fonts with character glyphs up to 64x64 pixels can be used. Horizontally, glyphs are blocked into a size of 8,16,32,or 64 bits. Vertically, glyphs are a multiple of the horizontal size. </w:t>
+      </w:r>
+      <w:r>
+        <w:t>A 47x56 glyph must be mapped into a 64x56 array of bytes.</w:t>
+      </w:r>
+    </w:p>
+    <w:p>
+      <w:pPr>
+        <w:ind w:left="720"/>
+      </w:pPr>
+    </w:p>
+    <w:p>
+      <w:pPr>
+        <w:pStyle w:val="Heading2"/>
+      </w:pPr>
+      <w:r>
+        <w:t>Multi-color Mode</w:t>
+      </w:r>
+    </w:p>
+    <w:p>
+      <w:pPr>
+        <w:ind w:left="720"/>
+      </w:pPr>
+      <w:r>
+        <w:t>If multi-color mode is enabled, pixels are combined into pairs to select one of four colors, the foreground color, background color, tile color 1 or tile color2. Each character or tile may then display pixels in one of the four colors.</w:t>
+      </w:r>
+    </w:p>
+    <w:p/>
+    <w:p>
+      <w:pPr>
+        <w:pStyle w:val="Heading2"/>
+      </w:pPr>
+      <w:r>
+        <w:t>Output Planes</w:t>
+      </w:r>
+    </w:p>
+    <w:p>
+      <w:pPr>
+        <w:ind w:left="720"/>
+      </w:pPr>
+      <w:r>
+        <w:t>A four-bit output plane number may be supplied as part of the character attributes. The plane number controls the display priority when multiple video display devices are present in the video pipeline. Higher numbered planes will appear in front of lower numbered ones.</w:t>
+      </w:r>
+    </w:p>
+    <w:p>
+      <w:pPr>
+        <w:ind w:left="720"/>
+      </w:pPr>
+    </w:p>
+    <w:p>
+      <w:pPr>
+        <w:pStyle w:val="Heading2"/>
+      </w:pPr>
+      <w:r>
+        <w:t>Smooth Scrolling</w:t>
+      </w:r>
+    </w:p>
+    <w:p>
+      <w:pPr>
+        <w:ind w:left="720"/>
+      </w:pPr>
+      <w:r>
+        <w:lastRenderedPageBreak/>
+        <w:t>Scrolling the screen in a smooth fashion is supported with the x and y scroll registers which allow the screen to be scrolled pixel by pixel.</w:t>
+      </w:r>
+    </w:p>
+    <w:p>
+      <w:pPr>
+        <w:pStyle w:val="Heading2"/>
+      </w:pPr>
+      <w:r>
         <w:t>Power On Screen Randomizer</w:t>
       </w:r>
     </w:p>
@@ -6596,6 +6635,7 @@
       <w:pPr>
         <w:pStyle w:val="NormalWeb"/>
         <w:spacing w:after="0" w:afterAutospacing="0"/>
+        <w:ind w:left="720"/>
       </w:pPr>
       <w:r>
         <w:t xml:space="preserve">The controller features an automatic screen randomizer that causes random characters to be displayed when the controller is reset. </w:t>
@@ -6605,6 +6645,19 @@
       </w:r>
       <w:r>
         <w:t>This is a visual aid that the controller is working properly.</w:t>
+      </w:r>
+    </w:p>
+    <w:p>
+      <w:pPr>
+        <w:rPr>
+          <w:b/>
+          <w:bCs/>
+          <w:sz w:val="36"/>
+          <w:szCs w:val="36"/>
+        </w:rPr>
+      </w:pPr>
+      <w:r>
+        <w:br w:type="page"/>
       </w:r>
     </w:p>
     <w:p>
@@ -6612,6 +6665,7 @@
         <w:pStyle w:val="Heading2"/>
       </w:pPr>
       <w:r>
+        <w:lastRenderedPageBreak/>
         <w:t>Display Input / Output Bus</w:t>
       </w:r>
     </w:p>
@@ -6619,6 +6673,7 @@
       <w:pPr>
         <w:pStyle w:val="NormalWeb"/>
         <w:spacing w:after="0" w:afterAutospacing="0"/>
+        <w:ind w:left="720"/>
       </w:pPr>
       <w:r>
         <w:t>The controller inputs 40-bit ZRGB data and outputs 40-bit ZRGB video data. ZRGB is RGB data with plane number indicator bits tacked on. Four bits are reserved for the plane number and 12 bits are reserved for each RGB color component.</w:t>
@@ -7462,12 +7517,14 @@
         <w:t>xonoff_i</w:t>
       </w:r>
       <w:proofErr w:type="spellEnd"/>
+      <w:proofErr w:type="gramStart"/>
       <w:r>
         <w:rPr>
           <w:rFonts w:ascii="Arial" w:hAnsi="Arial" w:cs="Arial"/>
         </w:rPr>
         <w:t>);</w:t>
       </w:r>
+      <w:proofErr w:type="gramEnd"/>
     </w:p>
     <w:tbl>
       <w:tblPr>
@@ -7658,7 +7715,6 @@
                 <w:rFonts w:ascii="Arial" w:eastAsia="Times New Roman" w:hAnsi="Arial" w:cs="Arial"/>
                 <w:color w:val="000000"/>
               </w:rPr>
-              <w:lastRenderedPageBreak/>
               <w:t>clk_i</w:t>
             </w:r>
             <w:proofErr w:type="spellEnd"/>
@@ -8158,7 +8214,23 @@
                 <w:rFonts w:ascii="Arial" w:eastAsia="Times New Roman" w:hAnsi="Arial" w:cs="Arial"/>
                 <w:color w:val="000000"/>
               </w:rPr>
-              <w:t>These are byte lane selects Either 8 for 64 bit interface or 4 for 32-bit interface.</w:t>
+              <w:t xml:space="preserve">These are byte lane selects Either 8 for </w:t>
+            </w:r>
+            <w:proofErr w:type="gramStart"/>
+            <w:r>
+              <w:rPr>
+                <w:rFonts w:ascii="Arial" w:eastAsia="Times New Roman" w:hAnsi="Arial" w:cs="Arial"/>
+                <w:color w:val="000000"/>
+              </w:rPr>
+              <w:t>64 bit</w:t>
+            </w:r>
+            <w:proofErr w:type="gramEnd"/>
+            <w:r>
+              <w:rPr>
+                <w:rFonts w:ascii="Arial" w:eastAsia="Times New Roman" w:hAnsi="Arial" w:cs="Arial"/>
+                <w:color w:val="000000"/>
+              </w:rPr>
+              <w:t xml:space="preserve"> interface or 4 for 32-bit interface.</w:t>
             </w:r>
           </w:p>
         </w:tc>
@@ -8224,13 +8296,21 @@
                 <w:rFonts w:ascii="Arial" w:hAnsi="Arial" w:cs="Arial"/>
                 <w:color w:val="000000"/>
               </w:rPr>
-              <w:t>This s</w:t>
-            </w:r>
+              <w:t xml:space="preserve">This </w:t>
+            </w:r>
+            <w:proofErr w:type="gramStart"/>
             <w:r>
               <w:rPr>
                 <w:rFonts w:ascii="Arial" w:hAnsi="Arial" w:cs="Arial"/>
                 <w:color w:val="000000"/>
               </w:rPr>
+              <w:t>s</w:t>
+            </w:r>
+            <w:r>
+              <w:rPr>
+                <w:rFonts w:ascii="Arial" w:hAnsi="Arial" w:cs="Arial"/>
+                <w:color w:val="000000"/>
+              </w:rPr>
               <w:t>even</w:t>
             </w:r>
             <w:r>
@@ -8238,7 +8318,15 @@
                 <w:rFonts w:ascii="Arial" w:hAnsi="Arial" w:cs="Arial"/>
                 <w:color w:val="000000"/>
               </w:rPr>
-              <w:t xml:space="preserve">teen bit address bus is used to address one of text </w:t>
+              <w:t>teen bit</w:t>
+            </w:r>
+            <w:proofErr w:type="gramEnd"/>
+            <w:r>
+              <w:rPr>
+                <w:rFonts w:ascii="Arial" w:hAnsi="Arial" w:cs="Arial"/>
+                <w:color w:val="000000"/>
+              </w:rPr>
+              <w:t xml:space="preserve"> address bus is used to address one of text </w:t>
             </w:r>
             <w:proofErr w:type="spellStart"/>
             <w:r>
@@ -8349,6 +8437,7 @@
               </w:rPr>
               <w:t xml:space="preserve">This is the </w:t>
             </w:r>
+            <w:proofErr w:type="gramStart"/>
             <w:r>
               <w:rPr>
                 <w:rFonts w:ascii="Arial" w:eastAsia="Times New Roman" w:hAnsi="Arial" w:cs="Arial"/>
@@ -8361,7 +8450,15 @@
                 <w:rFonts w:ascii="Arial" w:eastAsia="Times New Roman" w:hAnsi="Arial" w:cs="Arial"/>
                 <w:color w:val="000000"/>
               </w:rPr>
-              <w:t>32 bit data input bus to the text controller.</w:t>
+              <w:t>32 bit</w:t>
+            </w:r>
+            <w:proofErr w:type="gramEnd"/>
+            <w:r>
+              <w:rPr>
+                <w:rFonts w:ascii="Arial" w:eastAsia="Times New Roman" w:hAnsi="Arial" w:cs="Arial"/>
+                <w:color w:val="000000"/>
+              </w:rPr>
+              <w:t xml:space="preserve"> data input bus to the text controller.</w:t>
             </w:r>
           </w:p>
         </w:tc>
@@ -8396,6 +8493,7 @@
                 <w:rFonts w:ascii="Arial" w:eastAsia="Times New Roman" w:hAnsi="Arial" w:cs="Arial"/>
                 <w:color w:val="000000"/>
               </w:rPr>
+              <w:lastRenderedPageBreak/>
               <w:t>dat_o</w:t>
             </w:r>
             <w:proofErr w:type="spellEnd"/>
@@ -8428,6 +8526,7 @@
               </w:rPr>
               <w:t xml:space="preserve">This is the </w:t>
             </w:r>
+            <w:proofErr w:type="gramStart"/>
             <w:r>
               <w:rPr>
                 <w:rFonts w:ascii="Arial" w:eastAsia="Times New Roman" w:hAnsi="Arial" w:cs="Arial"/>
@@ -8440,7 +8539,15 @@
                 <w:rFonts w:ascii="Arial" w:eastAsia="Times New Roman" w:hAnsi="Arial" w:cs="Arial"/>
                 <w:color w:val="000000"/>
               </w:rPr>
-              <w:t>32 bit data output bus from the text controller.</w:t>
+              <w:t>32 bit</w:t>
+            </w:r>
+            <w:proofErr w:type="gramEnd"/>
+            <w:r>
+              <w:rPr>
+                <w:rFonts w:ascii="Arial" w:eastAsia="Times New Roman" w:hAnsi="Arial" w:cs="Arial"/>
+                <w:color w:val="000000"/>
+              </w:rPr>
+              <w:t xml:space="preserve"> data output bus from the text controller.</w:t>
             </w:r>
           </w:p>
         </w:tc>
@@ -8510,7 +8617,21 @@
                 <w:rFonts w:ascii="Arial" w:eastAsia="Times New Roman" w:hAnsi="Arial" w:cs="Arial"/>
                 <w:color w:val="000000"/>
               </w:rPr>
-              <w:t>vclk</w:t>
+              <w:t>dot_</w:t>
+            </w:r>
+            <w:r>
+              <w:rPr>
+                <w:rFonts w:ascii="Arial" w:eastAsia="Times New Roman" w:hAnsi="Arial" w:cs="Arial"/>
+                <w:color w:val="000000"/>
+              </w:rPr>
+              <w:t>clk</w:t>
+            </w:r>
+            <w:r>
+              <w:rPr>
+                <w:rFonts w:ascii="Arial" w:eastAsia="Times New Roman" w:hAnsi="Arial" w:cs="Arial"/>
+                <w:color w:val="000000"/>
+              </w:rPr>
+              <w:t>_i</w:t>
             </w:r>
             <w:proofErr w:type="spellEnd"/>
           </w:p>
@@ -8575,7 +8696,21 @@
                 <w:rFonts w:ascii="Arial" w:eastAsia="Times New Roman" w:hAnsi="Arial" w:cs="Arial"/>
                 <w:color w:val="000000"/>
               </w:rPr>
-              <w:t>hsync</w:t>
+              <w:t>h</w:t>
+            </w:r>
+            <w:r>
+              <w:rPr>
+                <w:rFonts w:ascii="Arial" w:eastAsia="Times New Roman" w:hAnsi="Arial" w:cs="Arial"/>
+                <w:color w:val="000000"/>
+              </w:rPr>
+              <w:t>sync</w:t>
+            </w:r>
+            <w:r>
+              <w:rPr>
+                <w:rFonts w:ascii="Arial" w:eastAsia="Times New Roman" w:hAnsi="Arial" w:cs="Arial"/>
+                <w:color w:val="000000"/>
+              </w:rPr>
+              <w:t>_i</w:t>
             </w:r>
             <w:proofErr w:type="spellEnd"/>
           </w:p>
@@ -8605,7 +8740,23 @@
                 <w:rFonts w:ascii="Arial" w:eastAsia="Times New Roman" w:hAnsi="Arial" w:cs="Arial"/>
                 <w:color w:val="000000"/>
               </w:rPr>
-              <w:t>Horizontal sync. This input signal signals the start/end of a video scanline (end-of-line)</w:t>
+              <w:t xml:space="preserve">Horizontal sync. This </w:t>
+            </w:r>
+            <w:proofErr w:type="gramStart"/>
+            <w:r>
+              <w:rPr>
+                <w:rFonts w:ascii="Arial" w:eastAsia="Times New Roman" w:hAnsi="Arial" w:cs="Arial"/>
+                <w:color w:val="000000"/>
+              </w:rPr>
+              <w:t>input</w:t>
+            </w:r>
+            <w:proofErr w:type="gramEnd"/>
+            <w:r>
+              <w:rPr>
+                <w:rFonts w:ascii="Arial" w:eastAsia="Times New Roman" w:hAnsi="Arial" w:cs="Arial"/>
+                <w:color w:val="000000"/>
+              </w:rPr>
+              <w:t xml:space="preserve"> signal signals the start/end of a video scanline (end-of-line)</w:t>
             </w:r>
           </w:p>
         </w:tc>
@@ -8640,7 +8791,21 @@
                 <w:rFonts w:ascii="Arial" w:eastAsia="Times New Roman" w:hAnsi="Arial" w:cs="Arial"/>
                 <w:color w:val="000000"/>
               </w:rPr>
-              <w:t>vsync</w:t>
+              <w:t>v</w:t>
+            </w:r>
+            <w:r>
+              <w:rPr>
+                <w:rFonts w:ascii="Arial" w:eastAsia="Times New Roman" w:hAnsi="Arial" w:cs="Arial"/>
+                <w:color w:val="000000"/>
+              </w:rPr>
+              <w:t>sync</w:t>
+            </w:r>
+            <w:r>
+              <w:rPr>
+                <w:rFonts w:ascii="Arial" w:eastAsia="Times New Roman" w:hAnsi="Arial" w:cs="Arial"/>
+                <w:color w:val="000000"/>
+              </w:rPr>
+              <w:t>_i</w:t>
             </w:r>
             <w:proofErr w:type="spellEnd"/>
           </w:p>
@@ -8699,13 +8864,29 @@
                 <w:color w:val="000000"/>
               </w:rPr>
             </w:pPr>
+            <w:proofErr w:type="spellStart"/>
             <w:r>
               <w:rPr>
                 <w:rFonts w:ascii="Arial" w:eastAsia="Times New Roman" w:hAnsi="Arial" w:cs="Arial"/>
                 <w:color w:val="000000"/>
               </w:rPr>
-              <w:t>blank</w:t>
-            </w:r>
+              <w:t>b</w:t>
+            </w:r>
+            <w:r>
+              <w:rPr>
+                <w:rFonts w:ascii="Arial" w:eastAsia="Times New Roman" w:hAnsi="Arial" w:cs="Arial"/>
+                <w:color w:val="000000"/>
+              </w:rPr>
+              <w:t>lank</w:t>
+            </w:r>
+            <w:r>
+              <w:rPr>
+                <w:rFonts w:ascii="Arial" w:eastAsia="Times New Roman" w:hAnsi="Arial" w:cs="Arial"/>
+                <w:color w:val="000000"/>
+              </w:rPr>
+              <w:t>_i</w:t>
+            </w:r>
+            <w:proofErr w:type="spellEnd"/>
           </w:p>
         </w:tc>
         <w:tc>
@@ -8762,13 +8943,29 @@
                 <w:color w:val="000000"/>
               </w:rPr>
             </w:pPr>
+            <w:proofErr w:type="spellStart"/>
             <w:r>
               <w:rPr>
                 <w:rFonts w:ascii="Arial" w:eastAsia="Times New Roman" w:hAnsi="Arial" w:cs="Arial"/>
                 <w:color w:val="000000"/>
               </w:rPr>
-              <w:t>border</w:t>
-            </w:r>
+              <w:t>b</w:t>
+            </w:r>
+            <w:r>
+              <w:rPr>
+                <w:rFonts w:ascii="Arial" w:eastAsia="Times New Roman" w:hAnsi="Arial" w:cs="Arial"/>
+                <w:color w:val="000000"/>
+              </w:rPr>
+              <w:t>order</w:t>
+            </w:r>
+            <w:r>
+              <w:rPr>
+                <w:rFonts w:ascii="Arial" w:eastAsia="Times New Roman" w:hAnsi="Arial" w:cs="Arial"/>
+                <w:color w:val="000000"/>
+              </w:rPr>
+              <w:t>_i</w:t>
+            </w:r>
+            <w:proofErr w:type="spellEnd"/>
           </w:p>
         </w:tc>
         <w:tc>
@@ -9726,12 +9923,14 @@
               </w:rPr>
               <w:t xml:space="preserve">or 32 </w:t>
             </w:r>
+            <w:proofErr w:type="gramStart"/>
             <w:r>
               <w:rPr>
                 <w:rFonts w:ascii="Arial" w:hAnsi="Arial" w:cs="Arial"/>
               </w:rPr>
               <w:t>bit</w:t>
             </w:r>
+            <w:proofErr w:type="gramEnd"/>
             <w:r>
               <w:rPr>
                 <w:rFonts w:ascii="Arial" w:hAnsi="Arial" w:cs="Arial"/>
@@ -9744,6 +9943,7 @@
               <w:pStyle w:val="NormalWeb"/>
               <w:spacing w:before="0" w:beforeAutospacing="0" w:after="0" w:afterAutospacing="0"/>
             </w:pPr>
+            <w:proofErr w:type="gramStart"/>
             <w:r>
               <w:rPr>
                 <w:rFonts w:ascii="Arial" w:hAnsi="Arial" w:cs="Arial"/>
@@ -9756,6 +9956,7 @@
               </w:rPr>
               <w:t>bit</w:t>
             </w:r>
+            <w:proofErr w:type="gramEnd"/>
             <w:r>
               <w:rPr>
                 <w:rFonts w:ascii="Arial" w:hAnsi="Arial" w:cs="Arial"/>
@@ -9786,12 +9987,14 @@
               </w:rPr>
               <w:t xml:space="preserve">or 32 </w:t>
             </w:r>
+            <w:proofErr w:type="gramStart"/>
             <w:r>
               <w:rPr>
                 <w:rFonts w:ascii="Arial" w:hAnsi="Arial" w:cs="Arial"/>
               </w:rPr>
               <w:t>bit</w:t>
             </w:r>
+            <w:proofErr w:type="gramEnd"/>
           </w:p>
           <w:p>
             <w:pPr>
@@ -11055,6 +11258,39 @@
       <w:szCs w:val="24"/>
     </w:rPr>
   </w:style>
+  <w:style w:type="paragraph" w:styleId="Title">
+    <w:name w:val="Title"/>
+    <w:basedOn w:val="Normal"/>
+    <w:next w:val="Normal"/>
+    <w:link w:val="TitleChar"/>
+    <w:uiPriority w:val="10"/>
+    <w:qFormat/>
+    <w:rsid w:val="00AE62B9"/>
+    <w:pPr>
+      <w:contextualSpacing/>
+    </w:pPr>
+    <w:rPr>
+      <w:rFonts w:eastAsiaTheme="majorEastAsia" w:cstheme="majorBidi"/>
+      <w:spacing w:val="-10"/>
+      <w:kern w:val="28"/>
+      <w:sz w:val="56"/>
+      <w:szCs w:val="56"/>
+    </w:rPr>
+  </w:style>
+  <w:style w:type="character" w:customStyle="1" w:styleId="TitleChar">
+    <w:name w:val="Title Char"/>
+    <w:basedOn w:val="DefaultParagraphFont"/>
+    <w:link w:val="Title"/>
+    <w:uiPriority w:val="10"/>
+    <w:rsid w:val="00AE62B9"/>
+    <w:rPr>
+      <w:rFonts w:eastAsiaTheme="majorEastAsia" w:cstheme="majorBidi"/>
+      <w:spacing w:val="-10"/>
+      <w:kern w:val="28"/>
+      <w:sz w:val="56"/>
+      <w:szCs w:val="56"/>
+    </w:rPr>
+  </w:style>
 </w:styles>
 </file>
 

</xml_diff>